<commit_message>
Removed duplicate .zip project file.
</commit_message>
<xml_diff>
--- a/docs/Final Report.docx
+++ b/docs/Final Report.docx
@@ -1545,6 +1545,9 @@
         </w:rPr>
       </w:pPr>
       <w:r>
+        <w:rPr>
+          <w:noProof/>
+        </w:rPr>
         <w:lastRenderedPageBreak/>
         <w:drawing>
           <wp:inline distT="0" distB="0" distL="0" distR="0" wp14:anchorId="44EC4BD6" wp14:editId="0370D002">
@@ -1862,6 +1865,9 @@
         </w:rPr>
       </w:pPr>
       <w:r>
+        <w:rPr>
+          <w:noProof/>
+        </w:rPr>
         <w:drawing>
           <wp:inline distT="0" distB="0" distL="0" distR="0" wp14:anchorId="3E323247" wp14:editId="01563B78">
             <wp:extent cx="5890260" cy="391795"/>
@@ -2227,6 +2233,9 @@
         </w:rPr>
       </w:pPr>
       <w:r>
+        <w:rPr>
+          <w:noProof/>
+        </w:rPr>
         <w:lastRenderedPageBreak/>
         <w:drawing>
           <wp:inline distT="0" distB="0" distL="0" distR="0" wp14:anchorId="2B1FEC60" wp14:editId="27B814E6">
@@ -2535,6 +2544,9 @@
         </w:rPr>
       </w:pPr>
       <w:r>
+        <w:rPr>
+          <w:noProof/>
+        </w:rPr>
         <w:drawing>
           <wp:inline distT="0" distB="0" distL="0" distR="0" wp14:anchorId="2C65863C" wp14:editId="6863616C">
             <wp:extent cx="3396615" cy="391795"/>
@@ -2621,34 +2633,7 @@
           <w:sz w:val="24"/>
           <w:szCs w:val="24"/>
         </w:rPr>
-        <w:t xml:space="preserve">: </w:t>
-      </w:r>
-      <w:r>
-        <w:rPr>
-          <w:b/>
-          <w:bCs/>
-          <w:sz w:val="24"/>
-          <w:szCs w:val="24"/>
-        </w:rPr>
-        <w:t>Standard Structure</w:t>
-      </w:r>
-      <w:r>
-        <w:rPr>
-          <w:b/>
-          <w:bCs/>
-          <w:sz w:val="24"/>
-          <w:szCs w:val="24"/>
-        </w:rPr>
-        <w:t xml:space="preserve"> of </w:t>
-      </w:r>
-      <w:r>
-        <w:rPr>
-          <w:b/>
-          <w:bCs/>
-          <w:sz w:val="24"/>
-          <w:szCs w:val="24"/>
-        </w:rPr>
-        <w:t>J1587 Message</w:t>
+        <w:t>: Standard Structure of J1587 Message</w:t>
       </w:r>
     </w:p>
     <w:p>
@@ -3128,7 +3113,13 @@
         <w:fldChar w:fldCharType="begin"/>
       </w:r>
       <w:r>
-        <w:instrText xml:space="preserve"> LINK Excel.Sheet.12 "C:\\Users\\david\\OneDrive - Colostate\\ENGR 580 - Secure Vehicle and Industrial Networking\\project\\PIDTABLE.xlsx" "Sheet4!R9C9:R22C11" \a \f 4 \h  \* MERGEFORMAT </w:instrText>
+        <w:instrText xml:space="preserve"> LINK </w:instrText>
+      </w:r>
+      <w:r>
+        <w:instrText xml:space="preserve">Excel.Sheet.12 "C:\\Users\\david\\OneDrive - Colostate\\ENGR 580 - Secure Vehicle and Industrial Networking\\project\\PIDTABLE.xlsx" Sheet4!R9C9:R22C11 </w:instrText>
+      </w:r>
+      <w:r>
+        <w:instrText xml:space="preserve">\a \f 4 \h  \* MERGEFORMAT </w:instrText>
       </w:r>
       <w:r>
         <w:fldChar w:fldCharType="separate"/>
@@ -3148,6 +3139,9 @@
         <w:fldChar w:fldCharType="end"/>
       </w:r>
       <w:r>
+        <w:rPr>
+          <w:noProof/>
+        </w:rPr>
         <w:drawing>
           <wp:inline distT="0" distB="0" distL="0" distR="0" wp14:anchorId="088A4BAE" wp14:editId="1B669BE2">
             <wp:extent cx="5883917" cy="2349795"/>
@@ -3315,6 +3309,9 @@
         </w:rPr>
       </w:pPr>
       <w:r>
+        <w:rPr>
+          <w:noProof/>
+        </w:rPr>
         <w:drawing>
           <wp:inline distT="0" distB="0" distL="0" distR="0" wp14:anchorId="276F9402" wp14:editId="22E18C0D">
             <wp:extent cx="2304309" cy="1956391"/>
@@ -3383,7 +3380,25 @@
           <w:sz w:val="24"/>
           <w:szCs w:val="24"/>
         </w:rPr>
-        <w:t xml:space="preserve">Figure X: </w:t>
+        <w:t xml:space="preserve">Figure </w:t>
+      </w:r>
+      <w:r>
+        <w:rPr>
+          <w:b/>
+          <w:bCs/>
+          <w:sz w:val="24"/>
+          <w:szCs w:val="24"/>
+        </w:rPr>
+        <w:t>5</w:t>
+      </w:r>
+      <w:r>
+        <w:rPr>
+          <w:b/>
+          <w:bCs/>
+          <w:sz w:val="24"/>
+          <w:szCs w:val="24"/>
+        </w:rPr>
+        <w:t xml:space="preserve">: </w:t>
       </w:r>
       <w:r>
         <w:rPr>
@@ -4656,7 +4671,25 @@
           <w:sz w:val="24"/>
           <w:szCs w:val="24"/>
         </w:rPr>
-        <w:t>Fig 7</w:t>
+        <w:t>Fig</w:t>
+      </w:r>
+      <w:r>
+        <w:rPr>
+          <w:b/>
+          <w:bCs/>
+          <w:sz w:val="24"/>
+          <w:szCs w:val="24"/>
+        </w:rPr>
+        <w:t>ure</w:t>
+      </w:r>
+      <w:r>
+        <w:rPr>
+          <w:b/>
+          <w:bCs/>
+          <w:sz w:val="24"/>
+          <w:szCs w:val="24"/>
+        </w:rPr>
+        <w:t xml:space="preserve"> 7</w:t>
       </w:r>
       <w:r>
         <w:rPr>
@@ -5041,21 +5074,7 @@
           <w:sz w:val="24"/>
           <w:szCs w:val="24"/>
         </w:rPr>
-        <w:t>() are a</w:t>
-      </w:r>
-      <w:r>
-        <w:rPr>
-          <w:sz w:val="24"/>
-          <w:szCs w:val="24"/>
-        </w:rPr>
-        <w:t>mong the most important functions</w:t>
-      </w:r>
-      <w:r>
-        <w:rPr>
-          <w:sz w:val="24"/>
-          <w:szCs w:val="24"/>
-        </w:rPr>
-        <w:t xml:space="preserve">. </w:t>
+        <w:t xml:space="preserve">() are among the most important functions. </w:t>
       </w:r>
       <w:r>
         <w:rPr>
@@ -5085,21 +5104,7 @@
           <w:sz w:val="24"/>
           <w:szCs w:val="24"/>
         </w:rPr>
-        <w:t>)</w:t>
-      </w:r>
-      <w:r>
-        <w:rPr>
-          <w:sz w:val="24"/>
-          <w:szCs w:val="24"/>
-        </w:rPr>
-        <w:t xml:space="preserve"> and</w:t>
-      </w:r>
-      <w:r>
-        <w:rPr>
-          <w:sz w:val="24"/>
-          <w:szCs w:val="24"/>
-        </w:rPr>
-        <w:t xml:space="preserve"> </w:t>
+        <w:t xml:space="preserve">) and </w:t>
       </w:r>
       <w:r>
         <w:rPr>
@@ -5113,14 +5118,7 @@
           <w:sz w:val="24"/>
           <w:szCs w:val="24"/>
         </w:rPr>
-        <w:t>()</w:t>
-      </w:r>
-      <w:r>
-        <w:rPr>
-          <w:sz w:val="24"/>
-          <w:szCs w:val="24"/>
-        </w:rPr>
-        <w:t xml:space="preserve"> functions were adapted from code originally written by Dr. Jeremy Daily [</w:t>
+        <w:t>() functions were adapted from code originally written by Dr. Jeremy Daily [</w:t>
       </w:r>
       <w:r>
         <w:rPr>
@@ -5413,7 +5411,25 @@
           <w:sz w:val="24"/>
           <w:szCs w:val="24"/>
         </w:rPr>
-        <w:t xml:space="preserve">Fig </w:t>
+        <w:t>Fig</w:t>
+      </w:r>
+      <w:r>
+        <w:rPr>
+          <w:b/>
+          <w:bCs/>
+          <w:sz w:val="24"/>
+          <w:szCs w:val="24"/>
+        </w:rPr>
+        <w:t>ure</w:t>
+      </w:r>
+      <w:r>
+        <w:rPr>
+          <w:b/>
+          <w:bCs/>
+          <w:sz w:val="24"/>
+          <w:szCs w:val="24"/>
+        </w:rPr>
+        <w:t xml:space="preserve"> </w:t>
       </w:r>
       <w:r>
         <w:rPr>
@@ -5699,16 +5715,7 @@
           <w:sz w:val="24"/>
           <w:szCs w:val="24"/>
         </w:rPr>
-        <w:t>:</w:t>
-      </w:r>
-      <w:r>
-        <w:rPr>
-          <w:b/>
-          <w:bCs/>
-          <w:sz w:val="24"/>
-          <w:szCs w:val="24"/>
-        </w:rPr>
-        <w:t xml:space="preserve"> </w:t>
+        <w:t xml:space="preserve">: </w:t>
       </w:r>
       <w:r>
         <w:rPr>
@@ -6128,21 +6135,7 @@
           <w:sz w:val="24"/>
           <w:szCs w:val="24"/>
         </w:rPr>
-        <w:t xml:space="preserve">The key metrics that were used to determine </w:t>
-      </w:r>
-      <w:r>
-        <w:rPr>
-          <w:sz w:val="24"/>
-          <w:szCs w:val="24"/>
-        </w:rPr>
-        <w:t>that code has had been well written were</w:t>
-      </w:r>
-      <w:r>
-        <w:rPr>
-          <w:sz w:val="24"/>
-          <w:szCs w:val="24"/>
-        </w:rPr>
-        <w:t>:</w:t>
+        <w:t>The key metrics that were used to determine that code has had been well written were:</w:t>
       </w:r>
     </w:p>
     <w:p>
@@ -6309,17 +6302,7 @@
           <w:sz w:val="24"/>
           <w:szCs w:val="24"/>
         </w:rPr>
-        <w:t>Satisfied</w:t>
-      </w:r>
-      <w:r>
-        <w:rPr>
-          <w:b/>
-          <w:bCs/>
-          <w:color w:val="538135" w:themeColor="accent6" w:themeShade="BF"/>
-          <w:sz w:val="24"/>
-          <w:szCs w:val="24"/>
-        </w:rPr>
-        <w:t>!</w:t>
+        <w:t>Satisfied!</w:t>
       </w:r>
     </w:p>
     <w:p>
@@ -6412,14 +6395,7 @@
           <w:sz w:val="24"/>
           <w:szCs w:val="24"/>
         </w:rPr>
-        <w:t xml:space="preserve">was interfaced using </w:t>
-      </w:r>
-      <w:r>
-        <w:rPr>
-          <w:sz w:val="24"/>
-          <w:szCs w:val="24"/>
-        </w:rPr>
-        <w:t>the ACES software to generate keys from the ATECC.</w:t>
+        <w:t>was interfaced using the ACES software to generate keys from the ATECC.</w:t>
       </w:r>
       <w:r>
         <w:rPr>
@@ -6977,49 +6953,7 @@
           <w:sz w:val="24"/>
           <w:szCs w:val="24"/>
         </w:rPr>
-        <w:t>K</w:t>
-      </w:r>
-      <w:r>
-        <w:rPr>
-          <w:sz w:val="24"/>
-          <w:szCs w:val="24"/>
-        </w:rPr>
-        <w:t>.</w:t>
-      </w:r>
-      <w:r>
-        <w:rPr>
-          <w:sz w:val="24"/>
-          <w:szCs w:val="24"/>
-        </w:rPr>
-        <w:t xml:space="preserve"> Cho and </w:t>
-      </w:r>
-      <w:r>
-        <w:rPr>
-          <w:sz w:val="24"/>
-          <w:szCs w:val="24"/>
-        </w:rPr>
-        <w:t>K.</w:t>
-      </w:r>
-      <w:r>
-        <w:rPr>
-          <w:sz w:val="24"/>
-          <w:szCs w:val="24"/>
-        </w:rPr>
-        <w:t xml:space="preserve"> Shin</w:t>
-      </w:r>
-      <w:r>
-        <w:rPr>
-          <w:sz w:val="24"/>
-          <w:szCs w:val="24"/>
-        </w:rPr>
-        <w:t>. (2016). “</w:t>
-      </w:r>
-      <w:r>
-        <w:rPr>
-          <w:sz w:val="24"/>
-          <w:szCs w:val="24"/>
-        </w:rPr>
-        <w:t>Fingerprinting Electronic Control Units for Vehicle Intrusion Detection</w:t>
+        <w:t>K. Cho and K. Shin. (2016). “Fingerprinting Electronic Control Units for Vehicle Intrusion Detection</w:t>
       </w:r>
       <w:r>
         <w:rPr>
@@ -7067,7 +7001,14 @@
           <w:sz w:val="24"/>
           <w:szCs w:val="24"/>
         </w:rPr>
-        <w:t xml:space="preserve">[3] Cybersecurity &amp; Infrastructure Security Agency. </w:t>
+        <w:t>[3] Cybersecurity &amp; Infrastructure Security Agency. “</w:t>
+      </w:r>
+      <w:r>
+        <w:rPr>
+          <w:sz w:val="24"/>
+          <w:szCs w:val="24"/>
+        </w:rPr>
+        <w:t>ICS Advisory (ICSA-20-219-01)</w:t>
       </w:r>
       <w:proofErr w:type="gramStart"/>
       <w:r>
@@ -7075,7 +7016,7 @@
           <w:sz w:val="24"/>
           <w:szCs w:val="24"/>
         </w:rPr>
-        <w:t>“</w:t>
+        <w:t>”.Internet</w:t>
       </w:r>
       <w:proofErr w:type="gramEnd"/>
       <w:r>
@@ -7083,14 +7024,7 @@
           <w:sz w:val="24"/>
           <w:szCs w:val="24"/>
         </w:rPr>
-        <w:t>ICS Advisory (ICSA-20-219-01)</w:t>
-      </w:r>
-      <w:r>
-        <w:rPr>
-          <w:sz w:val="24"/>
-          <w:szCs w:val="24"/>
-        </w:rPr>
-        <w:t xml:space="preserve">”.Internet: </w:t>
+        <w:t xml:space="preserve">: </w:t>
       </w:r>
       <w:hyperlink r:id="rId22" w:history="1">
         <w:r>
@@ -7211,14 +7145,7 @@
           <w:sz w:val="24"/>
           <w:szCs w:val="24"/>
         </w:rPr>
-        <w:t>.</w:t>
-      </w:r>
-      <w:r>
-        <w:rPr>
-          <w:sz w:val="24"/>
-          <w:szCs w:val="24"/>
-        </w:rPr>
-        <w:t xml:space="preserve"> “</w:t>
+        <w:t>. “</w:t>
       </w:r>
       <w:r>
         <w:rPr>
@@ -7255,14 +7182,7 @@
           <w:sz w:val="24"/>
           <w:szCs w:val="24"/>
         </w:rPr>
-        <w:t xml:space="preserve"> </w:t>
-      </w:r>
-      <w:r>
-        <w:rPr>
-          <w:sz w:val="24"/>
-          <w:szCs w:val="24"/>
-        </w:rPr>
-        <w:t>Dec. 16, 2020.</w:t>
+        <w:t xml:space="preserve"> Dec. 16, 2020.</w:t>
       </w:r>
     </w:p>
     <w:p>
@@ -7286,14 +7206,7 @@
           <w:sz w:val="24"/>
           <w:szCs w:val="24"/>
         </w:rPr>
-        <w:t xml:space="preserve">Society of Automotive Engineers. </w:t>
-      </w:r>
-      <w:r>
-        <w:rPr>
-          <w:sz w:val="24"/>
-          <w:szCs w:val="24"/>
-        </w:rPr>
-        <w:t xml:space="preserve">SAE J1939. (2018). </w:t>
+        <w:t xml:space="preserve">Society of Automotive Engineers. SAE J1939. (2018). </w:t>
       </w:r>
       <w:r>
         <w:rPr>
@@ -7894,8 +7807,6 @@
         </w:rPr>
         <w:br w:type="page"/>
       </w:r>
-      <w:bookmarkStart w:id="13" w:name="_GoBack"/>
-      <w:bookmarkEnd w:id="13"/>
     </w:p>
     <w:p>
       <w:pPr>
@@ -7928,6 +7839,7 @@
           <w:szCs w:val="24"/>
         </w:rPr>
       </w:pPr>
+      <w:bookmarkStart w:id="13" w:name="_GoBack"/>
       <w:r>
         <w:rPr>
           <w:b/>
@@ -7988,6 +7900,7 @@
           </wp:inline>
         </w:drawing>
       </w:r>
+      <w:bookmarkEnd w:id="13"/>
     </w:p>
     <w:sectPr>
       <w:headerReference w:type="default" r:id="rId29"/>
@@ -10096,6 +10009,7 @@
   <w:style w:type="character" w:default="1" w:styleId="DefaultParagraphFont">
     <w:name w:val="Default Paragraph Font"/>
     <w:uiPriority w:val="1"/>
+    <w:semiHidden/>
     <w:unhideWhenUsed/>
   </w:style>
   <w:style w:type="table" w:default="1" w:styleId="TableNormal">

</xml_diff>